<commit_message>
Update 7/4/2023 4:56AM EST
Update as of 4:56AM EST on 7/4/2023.
</commit_message>
<xml_diff>
--- a/MIND CONTROL PREVENTION SECURITY SYSTEMS/ILLEGAL METHODS/SYSTEMATIC/TREASONOUS CONVERSATIONAL COMPUTER PROGRAMS/20230704 - MCE123 Tech Develop - Treasonous CCP Prevention Security - v1.0.0.1.docx
+++ b/MIND CONTROL PREVENTION SECURITY SYSTEMS/ILLEGAL METHODS/SYSTEMATIC/TREASONOUS CONVERSATIONAL COMPUTER PROGRAMS/20230704 - MCE123 Tech Develop - Treasonous CCP Prevention Security - v1.0.0.1.docx
@@ -257,6 +257,13 @@
           <w:sz w:val="24"/>
         </w:rPr>
         <w:lastRenderedPageBreak/>
+        <w:t xml:space="preserve">TREASONOUS </w:t>
+      </w:r>
+      <w:r>
+        <w:rPr>
+          <w:b/>
+          <w:sz w:val="24"/>
+        </w:rPr>
         <w:t>CONVERSATIONAL COMPUTER PROGRAMS</w:t>
       </w:r>
       <w:r>

</xml_diff>